<commit_message>
added docs for dmbi and web x exp 4
</commit_message>
<xml_diff>
--- a/Lab DBMI/Exp 3/DMBI_Exp_3.docx
+++ b/Lab DBMI/Exp 3/DMBI_Exp_3.docx
@@ -71,156 +71,16 @@
       <w:r>
         <w:rPr>
           <w:rFonts w:ascii="Times New Roman" w:cs="Times New Roman" w:eastAsia="Times New Roman" w:hAnsi="Times New Roman"/>
-          <w:b w:val="1"/>
-          <w:sz w:val="26"/>
-          <w:szCs w:val="26"/>
-          <w:rtl w:val="0"/>
-        </w:rPr>
-        <w:t xml:space="preserve">1.</w:t>
-      </w:r>
-      <w:r>
-        <w:rPr>
-          <w:rFonts w:ascii="Times New Roman" w:cs="Times New Roman" w:eastAsia="Times New Roman" w:hAnsi="Times New Roman"/>
-          <w:sz w:val="26"/>
-          <w:szCs w:val="26"/>
-          <w:rtl w:val="0"/>
-        </w:rPr>
-        <w:t xml:space="preserve"> Data Cleaning - removing missing values(demonstrate removing and replacing Null values)</w:t>
-      </w:r>
-    </w:p>
-    <w:p>
-      <w:pPr>
-        <w:jc w:val="both"/>
-        <w:rPr>
-          <w:rFonts w:ascii="Times New Roman" w:cs="Times New Roman" w:eastAsia="Times New Roman" w:hAnsi="Times New Roman"/>
-          <w:sz w:val="26"/>
-          <w:szCs w:val="26"/>
-        </w:rPr>
-      </w:pPr>
-      <w:r>
-        <w:rPr>
-          <w:rFonts w:ascii="Times New Roman" w:cs="Times New Roman" w:eastAsia="Times New Roman" w:hAnsi="Times New Roman"/>
-          <w:b w:val="1"/>
-          <w:sz w:val="26"/>
-          <w:szCs w:val="26"/>
-          <w:rtl w:val="0"/>
-        </w:rPr>
-        <w:t xml:space="preserve">2. </w:t>
-      </w:r>
-      <w:r>
-        <w:rPr>
-          <w:rFonts w:ascii="Times New Roman" w:cs="Times New Roman" w:eastAsia="Times New Roman" w:hAnsi="Times New Roman"/>
-          <w:sz w:val="26"/>
-          <w:szCs w:val="26"/>
-          <w:rtl w:val="0"/>
-        </w:rPr>
-        <w:t xml:space="preserve">Data Cleaning - removing noisy values(Binning technique), removing outliers-</w:t>
-      </w:r>
-    </w:p>
-    <w:p>
-      <w:pPr>
-        <w:jc w:val="both"/>
-        <w:rPr>
-          <w:rFonts w:ascii="Times New Roman" w:cs="Times New Roman" w:eastAsia="Times New Roman" w:hAnsi="Times New Roman"/>
-          <w:sz w:val="26"/>
-          <w:szCs w:val="26"/>
-        </w:rPr>
-      </w:pPr>
-      <w:r>
-        <w:rPr>
-          <w:rFonts w:ascii="Times New Roman" w:cs="Times New Roman" w:eastAsia="Times New Roman" w:hAnsi="Times New Roman"/>
-          <w:sz w:val="26"/>
-          <w:szCs w:val="26"/>
-          <w:rtl w:val="0"/>
-        </w:rPr>
-        <w:t xml:space="preserve">Interquartile Range Method,Boxplot.</w:t>
-      </w:r>
-    </w:p>
-    <w:p>
-      <w:pPr>
-        <w:jc w:val="both"/>
-        <w:rPr>
-          <w:rFonts w:ascii="Times New Roman" w:cs="Times New Roman" w:eastAsia="Times New Roman" w:hAnsi="Times New Roman"/>
-          <w:sz w:val="26"/>
-          <w:szCs w:val="26"/>
-        </w:rPr>
-      </w:pPr>
-      <w:r>
-        <w:rPr>
-          <w:rFonts w:ascii="Times New Roman" w:cs="Times New Roman" w:eastAsia="Times New Roman" w:hAnsi="Times New Roman"/>
-          <w:b w:val="1"/>
-          <w:sz w:val="26"/>
-          <w:szCs w:val="26"/>
-          <w:rtl w:val="0"/>
-        </w:rPr>
-        <w:t xml:space="preserve">3. </w:t>
-      </w:r>
-      <w:r>
-        <w:rPr>
-          <w:rFonts w:ascii="Times New Roman" w:cs="Times New Roman" w:eastAsia="Times New Roman" w:hAnsi="Times New Roman"/>
-          <w:sz w:val="26"/>
-          <w:szCs w:val="26"/>
-          <w:rtl w:val="0"/>
-        </w:rPr>
-        <w:t xml:space="preserve">Data Transformation - converting numerical attributes to categorical and vice versa/ one hot encoding.</w:t>
-      </w:r>
-    </w:p>
-    <w:p>
-      <w:pPr>
-        <w:jc w:val="both"/>
-        <w:rPr>
-          <w:rFonts w:ascii="Times New Roman" w:cs="Times New Roman" w:eastAsia="Times New Roman" w:hAnsi="Times New Roman"/>
-          <w:sz w:val="26"/>
-          <w:szCs w:val="26"/>
-        </w:rPr>
-      </w:pPr>
-      <w:r>
-        <w:rPr>
-          <w:rFonts w:ascii="Times New Roman" w:cs="Times New Roman" w:eastAsia="Times New Roman" w:hAnsi="Times New Roman"/>
-          <w:b w:val="1"/>
-          <w:sz w:val="26"/>
-          <w:szCs w:val="26"/>
-          <w:rtl w:val="0"/>
-        </w:rPr>
-        <w:t xml:space="preserve">4. </w:t>
-      </w:r>
-      <w:r>
-        <w:rPr>
-          <w:rFonts w:ascii="Times New Roman" w:cs="Times New Roman" w:eastAsia="Times New Roman" w:hAnsi="Times New Roman"/>
-          <w:sz w:val="26"/>
-          <w:szCs w:val="26"/>
-          <w:rtl w:val="0"/>
-        </w:rPr>
-        <w:t xml:space="preserve">Data Transformation - data normalization(Z- score transformation).</w:t>
-      </w:r>
-    </w:p>
-    <w:p>
-      <w:pPr>
-        <w:jc w:val="both"/>
-        <w:rPr>
-          <w:rFonts w:ascii="Times New Roman" w:cs="Times New Roman" w:eastAsia="Times New Roman" w:hAnsi="Times New Roman"/>
-          <w:sz w:val="26"/>
-          <w:szCs w:val="26"/>
-        </w:rPr>
-      </w:pPr>
-      <w:r>
-        <w:rPr>
-          <w:rFonts w:ascii="Times New Roman" w:cs="Times New Roman" w:eastAsia="Times New Roman" w:hAnsi="Times New Roman"/>
-          <w:b w:val="1"/>
-          <w:sz w:val="26"/>
-          <w:szCs w:val="26"/>
-          <w:rtl w:val="0"/>
-        </w:rPr>
-        <w:t xml:space="preserve">5.</w:t>
-      </w:r>
-      <w:r>
-        <w:rPr>
-          <w:rFonts w:ascii="Times New Roman" w:cs="Times New Roman" w:eastAsia="Times New Roman" w:hAnsi="Times New Roman"/>
-          <w:sz w:val="26"/>
-          <w:szCs w:val="26"/>
-          <w:rtl w:val="0"/>
-        </w:rPr>
-        <w:t xml:space="preserve"> Data Reduction - reducing the number of rows by attribute-oriented induction or numerosity reduction.</w:t>
+          <w:sz w:val="26"/>
+          <w:szCs w:val="26"/>
+          <w:rtl w:val="0"/>
+        </w:rPr>
+        <w:t xml:space="preserve">Experiment to preprocess dataset using different preprocessing techniques.</w:t>
+      </w:r>
+      <w:r>
+        <w:rPr>
+          <w:rtl w:val="0"/>
+        </w:rPr>
       </w:r>
     </w:p>
     <w:p>
@@ -1918,12 +1778,12 @@
           <wp:inline distB="114300" distT="114300" distL="114300" distR="114300">
             <wp:extent cx="2826908" cy="1112007"/>
             <wp:effectExtent b="0" l="0" r="0" t="0"/>
-            <wp:docPr id="2" name="image13.png"/>
+            <wp:docPr id="2" name="image6.png"/>
             <a:graphic>
               <a:graphicData uri="http://schemas.openxmlformats.org/drawingml/2006/picture">
                 <pic:pic>
                   <pic:nvPicPr>
-                    <pic:cNvPr id="0" name="image13.png"/>
+                    <pic:cNvPr id="0" name="image6.png"/>
                     <pic:cNvPicPr preferRelativeResize="0"/>
                   </pic:nvPicPr>
                   <pic:blipFill>
@@ -2012,12 +1872,12 @@
           <wp:inline distB="114300" distT="114300" distL="114300" distR="114300">
             <wp:extent cx="5943600" cy="1855391"/>
             <wp:effectExtent b="0" l="0" r="0" t="0"/>
-            <wp:docPr id="3" name="image12.png"/>
+            <wp:docPr id="3" name="image8.png"/>
             <a:graphic>
               <a:graphicData uri="http://schemas.openxmlformats.org/drawingml/2006/picture">
                 <pic:pic>
                   <pic:nvPicPr>
-                    <pic:cNvPr id="0" name="image12.png"/>
+                    <pic:cNvPr id="0" name="image8.png"/>
                     <pic:cNvPicPr preferRelativeResize="0"/>
                   </pic:nvPicPr>
                   <pic:blipFill>
@@ -2182,12 +2042,12 @@
           <wp:inline distB="114300" distT="114300" distL="114300" distR="114300">
             <wp:extent cx="4752975" cy="3848100"/>
             <wp:effectExtent b="0" l="0" r="0" t="0"/>
-            <wp:docPr id="1" name="image8.png"/>
+            <wp:docPr id="1" name="image11.png"/>
             <a:graphic>
               <a:graphicData uri="http://schemas.openxmlformats.org/drawingml/2006/picture">
                 <pic:pic>
                   <pic:nvPicPr>
-                    <pic:cNvPr id="0" name="image8.png"/>
+                    <pic:cNvPr id="0" name="image11.png"/>
                     <pic:cNvPicPr preferRelativeResize="0"/>
                   </pic:nvPicPr>
                   <pic:blipFill>
@@ -2252,12 +2112,12 @@
           <wp:inline distB="114300" distT="114300" distL="114300" distR="114300">
             <wp:extent cx="6770676" cy="2332845"/>
             <wp:effectExtent b="0" l="0" r="0" t="0"/>
-            <wp:docPr id="5" name="image10.png"/>
+            <wp:docPr id="5" name="image1.png"/>
             <a:graphic>
               <a:graphicData uri="http://schemas.openxmlformats.org/drawingml/2006/picture">
                 <pic:pic>
                   <pic:nvPicPr>
-                    <pic:cNvPr id="0" name="image10.png"/>
+                    <pic:cNvPr id="0" name="image1.png"/>
                     <pic:cNvPicPr preferRelativeResize="0"/>
                   </pic:nvPicPr>
                   <pic:blipFill>
@@ -2437,12 +2297,12 @@
           <wp:inline distB="114300" distT="114300" distL="114300" distR="114300">
             <wp:extent cx="5943600" cy="1866900"/>
             <wp:effectExtent b="0" l="0" r="0" t="0"/>
-            <wp:docPr id="11" name="image4.png"/>
+            <wp:docPr id="11" name="image13.png"/>
             <a:graphic>
               <a:graphicData uri="http://schemas.openxmlformats.org/drawingml/2006/picture">
                 <pic:pic>
                   <pic:nvPicPr>
-                    <pic:cNvPr id="0" name="image4.png"/>
+                    <pic:cNvPr id="0" name="image13.png"/>
                     <pic:cNvPicPr preferRelativeResize="0"/>
                   </pic:nvPicPr>
                   <pic:blipFill>
@@ -2547,12 +2407,12 @@
           <wp:inline distB="114300" distT="114300" distL="114300" distR="114300">
             <wp:extent cx="3505497" cy="3028919"/>
             <wp:effectExtent b="0" l="0" r="0" t="0"/>
-            <wp:docPr id="17" name="image3.png"/>
+            <wp:docPr id="17" name="image12.png"/>
             <a:graphic>
               <a:graphicData uri="http://schemas.openxmlformats.org/drawingml/2006/picture">
                 <pic:pic>
                   <pic:nvPicPr>
-                    <pic:cNvPr id="0" name="image3.png"/>
+                    <pic:cNvPr id="0" name="image12.png"/>
                     <pic:cNvPicPr preferRelativeResize="0"/>
                   </pic:nvPicPr>
                   <pic:blipFill>
@@ -2716,12 +2576,12 @@
           <wp:inline distB="114300" distT="114300" distL="114300" distR="114300">
             <wp:extent cx="5095875" cy="6191250"/>
             <wp:effectExtent b="0" l="0" r="0" t="0"/>
-            <wp:docPr id="4" name="image2.png"/>
+            <wp:docPr id="4" name="image3.png"/>
             <a:graphic>
               <a:graphicData uri="http://schemas.openxmlformats.org/drawingml/2006/picture">
                 <pic:pic>
                   <pic:nvPicPr>
-                    <pic:cNvPr id="0" name="image2.png"/>
+                    <pic:cNvPr id="0" name="image3.png"/>
                     <pic:cNvPicPr preferRelativeResize="0"/>
                   </pic:nvPicPr>
                   <pic:blipFill>
@@ -2786,12 +2646,12 @@
           <wp:inline distB="114300" distT="114300" distL="114300" distR="114300">
             <wp:extent cx="5038725" cy="947769"/>
             <wp:effectExtent b="0" l="0" r="0" t="0"/>
-            <wp:docPr id="15" name="image1.png"/>
+            <wp:docPr id="15" name="image2.png"/>
             <a:graphic>
               <a:graphicData uri="http://schemas.openxmlformats.org/drawingml/2006/picture">
                 <pic:pic>
                   <pic:nvPicPr>
-                    <pic:cNvPr id="0" name="image1.png"/>
+                    <pic:cNvPr id="0" name="image2.png"/>
                     <pic:cNvPicPr preferRelativeResize="0"/>
                   </pic:nvPicPr>
                   <pic:blipFill>
@@ -2896,12 +2756,12 @@
           <wp:inline distB="114300" distT="114300" distL="114300" distR="114300">
             <wp:extent cx="2996485" cy="834186"/>
             <wp:effectExtent b="0" l="0" r="0" t="0"/>
-            <wp:docPr id="14" name="image1.png"/>
+            <wp:docPr id="14" name="image2.png"/>
             <a:graphic>
               <a:graphicData uri="http://schemas.openxmlformats.org/drawingml/2006/picture">
                 <pic:pic>
                   <pic:nvPicPr>
-                    <pic:cNvPr id="0" name="image1.png"/>
+                    <pic:cNvPr id="0" name="image2.png"/>
                     <pic:cNvPicPr preferRelativeResize="0"/>
                   </pic:nvPicPr>
                   <pic:blipFill>
@@ -3006,12 +2866,12 @@
           <wp:inline distB="114300" distT="114300" distL="114300" distR="114300">
             <wp:extent cx="5422887" cy="447644"/>
             <wp:effectExtent b="0" l="0" r="0" t="0"/>
-            <wp:docPr id="9" name="image1.png"/>
+            <wp:docPr id="9" name="image2.png"/>
             <a:graphic>
               <a:graphicData uri="http://schemas.openxmlformats.org/drawingml/2006/picture">
                 <pic:pic>
                   <pic:nvPicPr>
-                    <pic:cNvPr id="0" name="image1.png"/>
+                    <pic:cNvPr id="0" name="image2.png"/>
                     <pic:cNvPicPr preferRelativeResize="0"/>
                   </pic:nvPicPr>
                   <pic:blipFill>
@@ -3116,12 +2976,12 @@
           <wp:inline distB="114300" distT="114300" distL="114300" distR="114300">
             <wp:extent cx="3105150" cy="733425"/>
             <wp:effectExtent b="0" l="0" r="0" t="0"/>
-            <wp:docPr id="8" name="image5.png"/>
+            <wp:docPr id="8" name="image10.png"/>
             <a:graphic>
               <a:graphicData uri="http://schemas.openxmlformats.org/drawingml/2006/picture">
                 <pic:pic>
                   <pic:nvPicPr>
-                    <pic:cNvPr id="0" name="image5.png"/>
+                    <pic:cNvPr id="0" name="image10.png"/>
                     <pic:cNvPicPr preferRelativeResize="0"/>
                   </pic:nvPicPr>
                   <pic:blipFill>
@@ -3224,12 +3084,12 @@
           <wp:inline distB="114300" distT="114300" distL="114300" distR="114300">
             <wp:extent cx="3100388" cy="2495550"/>
             <wp:effectExtent b="0" l="0" r="0" t="0"/>
-            <wp:docPr id="7" name="image5.png"/>
+            <wp:docPr id="7" name="image10.png"/>
             <a:graphic>
               <a:graphicData uri="http://schemas.openxmlformats.org/drawingml/2006/picture">
                 <pic:pic>
                   <pic:nvPicPr>
-                    <pic:cNvPr id="0" name="image5.png"/>
+                    <pic:cNvPr id="0" name="image10.png"/>
                     <pic:cNvPicPr preferRelativeResize="0"/>
                   </pic:nvPicPr>
                   <pic:blipFill>
@@ -3279,12 +3139,12 @@
           <wp:inline distB="114300" distT="114300" distL="114300" distR="114300">
             <wp:extent cx="3567113" cy="3143250"/>
             <wp:effectExtent b="0" l="0" r="0" t="0"/>
-            <wp:docPr id="6" name="image5.png"/>
+            <wp:docPr id="6" name="image10.png"/>
             <a:graphic>
               <a:graphicData uri="http://schemas.openxmlformats.org/drawingml/2006/picture">
                 <pic:pic>
                   <pic:nvPicPr>
-                    <pic:cNvPr id="0" name="image5.png"/>
+                    <pic:cNvPr id="0" name="image10.png"/>
                     <pic:cNvPicPr preferRelativeResize="0"/>
                   </pic:nvPicPr>
                   <pic:blipFill>
@@ -3350,12 +3210,12 @@
           <wp:inline distB="114300" distT="114300" distL="114300" distR="114300">
             <wp:extent cx="6406907" cy="3008371"/>
             <wp:effectExtent b="0" l="0" r="0" t="0"/>
-            <wp:docPr id="13" name="image7.png"/>
+            <wp:docPr id="13" name="image4.png"/>
             <a:graphic>
               <a:graphicData uri="http://schemas.openxmlformats.org/drawingml/2006/picture">
                 <pic:pic>
                   <pic:nvPicPr>
-                    <pic:cNvPr id="0" name="image7.png"/>
+                    <pic:cNvPr id="0" name="image4.png"/>
                     <pic:cNvPicPr preferRelativeResize="0"/>
                   </pic:nvPicPr>
                   <pic:blipFill>
@@ -3557,12 +3417,12 @@
           <wp:inline distB="114300" distT="114300" distL="114300" distR="114300">
             <wp:extent cx="4726108" cy="5053013"/>
             <wp:effectExtent b="0" l="0" r="0" t="0"/>
-            <wp:docPr id="12" name="image6.png"/>
+            <wp:docPr id="12" name="image9.png"/>
             <a:graphic>
               <a:graphicData uri="http://schemas.openxmlformats.org/drawingml/2006/picture">
                 <pic:pic>
                   <pic:nvPicPr>
-                    <pic:cNvPr id="0" name="image6.png"/>
+                    <pic:cNvPr id="0" name="image9.png"/>
                     <pic:cNvPicPr preferRelativeResize="0"/>
                   </pic:nvPicPr>
                   <pic:blipFill>
@@ -3652,12 +3512,12 @@
           <wp:inline distB="114300" distT="114300" distL="114300" distR="114300">
             <wp:extent cx="5943600" cy="1803400"/>
             <wp:effectExtent b="0" l="0" r="0" t="0"/>
-            <wp:docPr id="10" name="image11.png"/>
+            <wp:docPr id="10" name="image7.png"/>
             <a:graphic>
               <a:graphicData uri="http://schemas.openxmlformats.org/drawingml/2006/picture">
                 <pic:pic>
                   <pic:nvPicPr>
-                    <pic:cNvPr id="0" name="image11.png"/>
+                    <pic:cNvPr id="0" name="image7.png"/>
                     <pic:cNvPicPr preferRelativeResize="0"/>
                   </pic:nvPicPr>
                   <pic:blipFill>
@@ -3732,12 +3592,12 @@
           <wp:inline distB="114300" distT="114300" distL="114300" distR="114300">
             <wp:extent cx="5943600" cy="1600200"/>
             <wp:effectExtent b="0" l="0" r="0" t="0"/>
-            <wp:docPr id="16" name="image9.png"/>
+            <wp:docPr id="16" name="image5.png"/>
             <a:graphic>
               <a:graphicData uri="http://schemas.openxmlformats.org/drawingml/2006/picture">
                 <pic:pic>
                   <pic:nvPicPr>
-                    <pic:cNvPr id="0" name="image9.png"/>
+                    <pic:cNvPr id="0" name="image5.png"/>
                     <pic:cNvPicPr preferRelativeResize="0"/>
                   </pic:nvPicPr>
                   <pic:blipFill>

</xml_diff>